<commit_message>
Kleine taal fouten :+1:
spellingchecker enzz
</commit_message>
<xml_diff>
--- a/Project/Taak 1/OmschrijvingProjectHealthcare.docx
+++ b/Project/Taak 1/OmschrijvingProjectHealthcare.docx
@@ -10,7 +10,16 @@
         <w:t>dienen om</w:t>
       </w:r>
       <w:r>
-        <w:t xml:space="preserve"> personen die een hersenledsel hebben opgelopen te kunnen ondervragen op zo een simpele maar toch effectieve manier mogelijk. Deze vragen zijn vastgesteld door FINAH en gaan over hoe de persoon zich kan oriënteren in het dagelijks leven. </w:t>
+        <w:t xml:space="preserve"> personen die een </w:t>
+      </w:r>
+      <w:r>
+        <w:t>hersenletsel</w:t>
+      </w:r>
+      <w:r>
+        <w:t xml:space="preserve"> hebben opgelopen te kunnen ondervragen op zo een simpele maar toch effectieve manier mogelijk. Deze vragen zijn vastgesteld door FINAH en gaan over hoe de persoon zich kan ori</w:t>
+      </w:r>
+      <w:r>
+        <w:t>ënteren in het dagelijks leven.</w:t>
       </w:r>
     </w:p>
     <w:p>
@@ -36,7 +45,7 @@
         <w:t xml:space="preserve"> (indien het invullen van de vragenlijst lokaal plaatsvindt)</w:t>
       </w:r>
       <w:r>
-        <w:t xml:space="preserve">. </w:t>
+        <w:t>.</w:t>
       </w:r>
     </w:p>
     <w:p>
@@ -68,10 +77,7 @@
     </w:p>
     <w:p>
       <w:r>
-        <w:t xml:space="preserve">De hulpverlener kan </w:t>
-      </w:r>
-      <w:r>
-        <w:t>via een applicatie die lokaal geïnstalleerd staat op de computer</w:t>
+        <w:t>De hulpverlener kan via een applicatie die lokaal geïnstalleerd staat op de computer</w:t>
       </w:r>
       <w:r>
         <w:t xml:space="preserve">, </w:t>
@@ -89,7 +95,7 @@
         <w:t xml:space="preserve">Hij kan via dit programma ook de links van de vragenlijsten verdelen naar zijn patiënten en hun mantelzorgers. </w:t>
       </w:r>
       <w:r>
-        <w:t xml:space="preserve">Verder kan hij met deze applicatie een overzicht aanroepen van de afgenomen vragenlijsten samen met wat meer gedetailleerde informatie.  </w:t>
+        <w:t xml:space="preserve">Verder kan hij met deze applicatie een overzicht aanroepen van de afgenomen vragenlijsten samen met wat meer gedetailleerde informatie. </w:t>
       </w:r>
       <w:r>
         <w:t>Bij elke voltooi</w:t>
@@ -101,10 +107,7 @@
         <w:t xml:space="preserve"> (deze keuze kan op elk moment gewijzigd worden)</w:t>
       </w:r>
       <w:r>
-        <w:t xml:space="preserve">. </w:t>
-      </w:r>
-      <w:r>
-        <w:t xml:space="preserve">De </w:t>
+        <w:t xml:space="preserve">. De </w:t>
       </w:r>
       <w:r>
         <w:t>hulpverlener</w:t>
@@ -124,15 +127,27 @@
         <w:t xml:space="preserve">Na elke vragenlijst worden er ook rapporten gegenereerd. Deze rapporten zijn gebaseerd op een combinatie van de antwoorden van de patiënt samen met die van zijn/haar mantelzorger. </w:t>
       </w:r>
       <w:r>
-        <w:t xml:space="preserve">In het rapport komen de vragen te staan waarop men een negatief antwoord heeft gegeven (dit geldt voor beide partijen). Daarnaast wordt gecontroleerd of de andere partij ook dezelfde vraag negatief heeft beantwoordt. Indien dit het geval is zal er een duidelijke representatie getoond worden van de overlappende antwoorden.  </w:t>
-      </w:r>
+        <w:t>In het rapport komen de vragen te staan waarop men een negatief antwoord heeft gegeven (dit geldt voor beide partijen). Daarnaast wordt gecontroleerd of de andere partij ook dezelfde vraag negatief heeft beantwoordt. Indien dit het geval is zal er een duidelijke representatie getoond worden v</w:t>
+      </w:r>
+      <w:r>
+        <w:t>an de overlappende antwoorden.</w:t>
+      </w:r>
+      <w:bookmarkStart w:id="0" w:name="_GoBack"/>
+      <w:bookmarkEnd w:id="0"/>
     </w:p>
     <w:p>
       <w:r>
-        <w:t xml:space="preserve">De onderzoeker heeft ook toegang tot het systeem met zijn persoonlijke login gegevens. Hij kan de rapporten verder bekijken en bestuderen. Ook heeft hij toegang tot de ruwe data van de vragenlijst. Dit houdt in: de nummer van de vraag gecombineerd met het antwoordt. Op deze manier zullen de gegevens ook opgeslagen worden op de databank. </w:t>
-      </w:r>
-      <w:bookmarkStart w:id="0" w:name="_GoBack"/>
-      <w:bookmarkEnd w:id="0"/>
+        <w:t>De onderzoeker heeft ook toegang tot het systeem met zijn persoonlijke login gegevens. Hij kan de rapporten verder bekijken en bestuderen. Ook heeft hij toegang tot de ruwe data van d</w:t>
+      </w:r>
+      <w:r>
+        <w:t>e vragenlijst. Dit houdt in: het</w:t>
+      </w:r>
+      <w:r>
+        <w:t xml:space="preserve"> nummer van de vraag gecombineerd met het antwoordt. Op deze manier zullen de gegevens ook op</w:t>
+      </w:r>
+      <w:r>
+        <w:t>geslagen worden op de databank.</w:t>
+      </w:r>
     </w:p>
     <w:sectPr>
       <w:pgSz w:w="11906" w:h="16838"/>
@@ -534,17 +549,17 @@
     <w:lsdException w:name="List Table 6 Colorful Accent 6" w:uiPriority="51"/>
     <w:lsdException w:name="List Table 7 Colorful Accent 6" w:uiPriority="52"/>
   </w:latentStyles>
-  <w:style w:type="paragraph" w:default="1" w:styleId="Normal">
+  <w:style w:type="paragraph" w:default="1" w:styleId="Standaard">
     <w:name w:val="Normal"/>
     <w:qFormat/>
   </w:style>
-  <w:style w:type="character" w:default="1" w:styleId="DefaultParagraphFont">
+  <w:style w:type="character" w:default="1" w:styleId="Standaardalinea-lettertype">
     <w:name w:val="Default Paragraph Font"/>
     <w:uiPriority w:val="1"/>
     <w:semiHidden/>
     <w:unhideWhenUsed/>
   </w:style>
-  <w:style w:type="table" w:default="1" w:styleId="TableNormal">
+  <w:style w:type="table" w:default="1" w:styleId="Standaardtabel">
     <w:name w:val="Normal Table"/>
     <w:uiPriority w:val="99"/>
     <w:semiHidden/>
@@ -559,7 +574,7 @@
       </w:tblCellMar>
     </w:tblPr>
   </w:style>
-  <w:style w:type="numbering" w:default="1" w:styleId="NoList">
+  <w:style w:type="numbering" w:default="1" w:styleId="Geenlijst">
     <w:name w:val="No List"/>
     <w:uiPriority w:val="99"/>
     <w:semiHidden/>
@@ -573,7 +588,7 @@
   <a:themeElements>
     <a:clrScheme name="Office">
       <a:dk1>
-        <a:sysClr val="windowText" lastClr="191919"/>
+        <a:sysClr val="windowText" lastClr="000000"/>
       </a:dk1>
       <a:lt1>
         <a:sysClr val="window" lastClr="FFFFFF"/>

</xml_diff>